<commit_message>
Fixed url redirection to github
</commit_message>
<xml_diff>
--- a/iKan/iKan/bin/Release/Document1.docx
+++ b/iKan/iKan/bin/Release/Document1.docx
@@ -704,13 +704,13 @@
 <file path=word/webextensions/taskpanes.xml><?xml version="1.0" encoding="utf-8"?>
 <wetp:taskpanes xmlns:r="http://schemas.openxmlformats.org/officeDocument/2006/relationships" xmlns:wetp="http://schemas.microsoft.com/office/webextensions/taskpanes/2010/11">
   <wetp:taskpane dockstate="" visibility="1" width="350" row="1">
-    <wetp:webextensionref xmlns:r="http://schemas.openxmlformats.org/officeDocument/2006/relationships" r:id="Red744936222d4bbc"/>
+    <wetp:webextensionref xmlns:r="http://schemas.openxmlformats.org/officeDocument/2006/relationships" r:id="Rb725e6330da94f62"/>
   </wetp:taskpane>
 </wetp:taskpanes>
 </file>
 
 <file path=word/webextensions/webextension.xml><?xml version="1.0" encoding="utf-8"?>
-<we:webextension xmlns:r="http://schemas.openxmlformats.org/officeDocument/2006/relationships" xmlns:we="http://schemas.microsoft.com/office/webextensions/webextension/2010/11" id="{095d2baf-a7dc-4810-b810-dde954687bef}">
+<we:webextension xmlns:r="http://schemas.openxmlformats.org/officeDocument/2006/relationships" xmlns:we="http://schemas.microsoft.com/office/webextensions/webextension/2010/11" id="{905e4e1d-0704-4f72-a77f-e4e831a7cb87}">
   <we:reference id="833a817c-564e-46a3-8519-fc693275c7d7" version="1.0.0.0" store="developer" storeType="Registry"/>
   <we:alternateReferences/>
   <we:properties/>

</xml_diff>